<commit_message>
add title and dataset to report
</commit_message>
<xml_diff>
--- a/7COM1079_final_report.docx
+++ b/7COM1079_final_report.docx
@@ -314,42 +314,7 @@
         <w:rPr>
           <w:rFonts w:ascii="Times New Roman" w:eastAsia="Times New Roman" w:hAnsi="Times New Roman" w:cs="Times New Roman"/>
         </w:rPr>
-        <w:t>(</w:t>
-      </w:r>
-      <w:r>
-        <w:rPr>
-          <w:rFonts w:ascii="Times New Roman" w:eastAsia="Times New Roman" w:hAnsi="Times New Roman" w:cs="Times New Roman"/>
-          <w:i/>
-        </w:rPr>
-        <w:t>t</w:t>
-      </w:r>
-      <w:r>
-        <w:rPr>
-          <w:rFonts w:ascii="Times New Roman" w:eastAsia="Times New Roman" w:hAnsi="Times New Roman" w:cs="Times New Roman"/>
-          <w:i/>
-        </w:rPr>
-        <w:t xml:space="preserve">he </w:t>
-      </w:r>
-      <w:r>
-        <w:rPr>
-          <w:rFonts w:ascii="Times New Roman" w:eastAsia="Times New Roman" w:hAnsi="Times New Roman" w:cs="Times New Roman"/>
-          <w:i/>
-        </w:rPr>
-        <w:t>t</w:t>
-      </w:r>
-      <w:r>
-        <w:rPr>
-          <w:rFonts w:ascii="Times New Roman" w:eastAsia="Times New Roman" w:hAnsi="Times New Roman" w:cs="Times New Roman"/>
-          <w:i/>
-        </w:rPr>
-        <w:t>opic of your research.</w:t>
-      </w:r>
-      <w:r>
-        <w:rPr>
-          <w:rFonts w:ascii="Times New Roman" w:eastAsia="Times New Roman" w:hAnsi="Times New Roman" w:cs="Times New Roman"/>
-          <w:i/>
-        </w:rPr>
-        <w:t>)</w:t>
+        <w:t>Is there a correlation between the amount of burglaries and the unemployment rate across the United States between 1976 to 2014?</w:t>
       </w:r>
     </w:p>
     <w:p>
@@ -383,6 +348,12 @@
         </w:rPr>
         <w:t>:</w:t>
       </w:r>
+      <w:r>
+        <w:rPr>
+          <w:rFonts w:ascii="Times New Roman" w:eastAsia="Times New Roman" w:hAnsi="Times New Roman" w:cs="Times New Roman"/>
+        </w:rPr>
+        <w:t xml:space="preserve"> A144</w:t>
+      </w:r>
     </w:p>
     <w:p>
       <w:pPr>
@@ -403,20 +374,24 @@
         </w:rPr>
         <w:t xml:space="preserve">Dataset number: </w:t>
       </w:r>
-    </w:p>
-    <w:p>
-      <w:pPr>
-        <w:rPr>
-          <w:rFonts w:ascii="Times New Roman" w:eastAsia="Times New Roman" w:hAnsi="Times New Roman" w:cs="Times New Roman"/>
-        </w:rPr>
-      </w:pPr>
-    </w:p>
-    <w:p>
-      <w:pPr>
-        <w:rPr>
-          <w:rFonts w:ascii="Times New Roman" w:eastAsia="Times New Roman" w:hAnsi="Times New Roman" w:cs="Times New Roman"/>
-          <w:i/>
-          <w:highlight w:val="yellow"/>
+      <w:r>
+        <w:rPr>
+          <w:rFonts w:ascii="Times New Roman" w:eastAsia="Times New Roman" w:hAnsi="Times New Roman" w:cs="Times New Roman"/>
+        </w:rPr>
+        <w:t>DS219</w:t>
+      </w:r>
+    </w:p>
+    <w:p>
+      <w:pPr>
+        <w:rPr>
+          <w:rFonts w:ascii="Times New Roman" w:eastAsia="Times New Roman" w:hAnsi="Times New Roman" w:cs="Times New Roman"/>
+        </w:rPr>
+      </w:pPr>
+    </w:p>
+    <w:p>
+      <w:pPr>
+        <w:rPr>
+          <w:rFonts w:ascii="Times New Roman" w:eastAsia="Times New Roman" w:hAnsi="Times New Roman" w:cs="Times New Roman"/>
         </w:rPr>
       </w:pPr>
       <w:r>
@@ -434,82 +409,9 @@
       <w:r>
         <w:rPr>
           <w:rFonts w:ascii="Times New Roman" w:eastAsia="Times New Roman" w:hAnsi="Times New Roman" w:cs="Times New Roman"/>
-          <w:i/>
-          <w:highlight w:val="yellow"/>
-        </w:rPr>
-        <w:t>[Name and ID of submitting student</w:t>
-      </w:r>
-      <w:r>
-        <w:rPr>
-          <w:rFonts w:ascii="Times New Roman" w:eastAsia="Times New Roman" w:hAnsi="Times New Roman" w:cs="Times New Roman"/>
-          <w:i/>
-          <w:highlight w:val="yellow"/>
-        </w:rPr>
-        <w:t xml:space="preserve"> first</w:t>
-      </w:r>
-      <w:r>
-        <w:rPr>
-          <w:rFonts w:ascii="Times New Roman" w:eastAsia="Times New Roman" w:hAnsi="Times New Roman" w:cs="Times New Roman"/>
-          <w:i/>
-          <w:highlight w:val="yellow"/>
-        </w:rPr>
-        <w:t>],</w:t>
-      </w:r>
-      <w:r>
-        <w:rPr>
-          <w:rFonts w:ascii="Times New Roman" w:eastAsia="Times New Roman" w:hAnsi="Times New Roman" w:cs="Times New Roman"/>
-          <w:i/>
-        </w:rPr>
-        <w:t xml:space="preserve"> </w:t>
-      </w:r>
-    </w:p>
-    <w:p>
-      <w:pPr>
-        <w:ind w:left="720"/>
-        <w:rPr>
-          <w:rFonts w:ascii="Times New Roman" w:eastAsia="Times New Roman" w:hAnsi="Times New Roman" w:cs="Times New Roman"/>
-          <w:i/>
-          <w:highlight w:val="yellow"/>
-        </w:rPr>
-      </w:pPr>
-      <w:r>
-        <w:rPr>
-          <w:rFonts w:ascii="Times New Roman" w:eastAsia="Times New Roman" w:hAnsi="Times New Roman" w:cs="Times New Roman"/>
-          <w:i/>
-        </w:rPr>
-        <w:t xml:space="preserve">      </w:t>
-      </w:r>
-      <w:r>
-        <w:rPr>
-          <w:rFonts w:ascii="Times New Roman" w:eastAsia="Times New Roman" w:hAnsi="Times New Roman" w:cs="Times New Roman"/>
-          <w:i/>
-        </w:rPr>
-        <w:t xml:space="preserve"> </w:t>
-      </w:r>
-      <w:r>
-        <w:rPr>
-          <w:rFonts w:ascii="Times New Roman" w:eastAsia="Times New Roman" w:hAnsi="Times New Roman" w:cs="Times New Roman"/>
-          <w:i/>
-        </w:rPr>
-        <w:t xml:space="preserve">  </w:t>
-      </w:r>
-      <w:r>
-        <w:rPr>
-          <w:rFonts w:ascii="Times New Roman" w:eastAsia="Times New Roman" w:hAnsi="Times New Roman" w:cs="Times New Roman"/>
-          <w:i/>
-          <w:highlight w:val="yellow"/>
-        </w:rPr>
-        <w:t>[Name and ID of other group members]</w:t>
-      </w:r>
-    </w:p>
-    <w:p>
-      <w:pPr>
-        <w:ind w:left="720"/>
-        <w:rPr>
-          <w:rFonts w:ascii="Times New Roman" w:eastAsia="Times New Roman" w:hAnsi="Times New Roman" w:cs="Times New Roman"/>
-          <w:i/>
-        </w:rPr>
-      </w:pPr>
+        </w:rPr>
+        <w:t>16061060 – Charles Smith,</w:t>
+      </w:r>
     </w:p>
     <w:p>
       <w:pPr>
@@ -1042,119 +944,14 @@
           <w:rFonts w:ascii="Times New Roman" w:eastAsia="Times New Roman" w:hAnsi="Times New Roman" w:cs="Times New Roman"/>
           <w:iCs/>
         </w:rPr>
-        <w:t xml:space="preserve"> and r</w:t>
-      </w:r>
-      <w:r>
-        <w:rPr>
-          <w:rFonts w:ascii="Times New Roman" w:eastAsia="Times New Roman" w:hAnsi="Times New Roman" w:cs="Times New Roman"/>
-          <w:iCs/>
-        </w:rPr>
-        <w:t xml:space="preserve">equired </w:t>
-      </w:r>
-      <w:r>
-        <w:rPr>
-          <w:rFonts w:ascii="Times New Roman" w:eastAsia="Times New Roman" w:hAnsi="Times New Roman" w:cs="Times New Roman"/>
-          <w:iCs/>
-        </w:rPr>
-        <w:t>s</w:t>
-      </w:r>
-      <w:r>
-        <w:rPr>
-          <w:rFonts w:ascii="Times New Roman" w:eastAsia="Times New Roman" w:hAnsi="Times New Roman" w:cs="Times New Roman"/>
-          <w:iCs/>
-        </w:rPr>
-        <w:t xml:space="preserve">upplementary </w:t>
-      </w:r>
-      <w:r>
-        <w:rPr>
-          <w:rFonts w:ascii="Times New Roman" w:eastAsia="Times New Roman" w:hAnsi="Times New Roman" w:cs="Times New Roman"/>
-          <w:iCs/>
-        </w:rPr>
-        <w:t>g</w:t>
-      </w:r>
-      <w:r>
-        <w:rPr>
-          <w:rFonts w:ascii="Times New Roman" w:eastAsia="Times New Roman" w:hAnsi="Times New Roman" w:cs="Times New Roman"/>
-          <w:iCs/>
-        </w:rPr>
-        <w:t>raph/</w:t>
-      </w:r>
-      <w:r>
-        <w:rPr>
-          <w:rFonts w:ascii="Times New Roman" w:eastAsia="Times New Roman" w:hAnsi="Times New Roman" w:cs="Times New Roman"/>
-          <w:iCs/>
-        </w:rPr>
-        <w:t>t</w:t>
-      </w:r>
-      <w:r>
-        <w:rPr>
-          <w:rFonts w:ascii="Times New Roman" w:eastAsia="Times New Roman" w:hAnsi="Times New Roman" w:cs="Times New Roman"/>
-          <w:iCs/>
-        </w:rPr>
-        <w:t>able</w:t>
-      </w:r>
-      <w:r>
-        <w:rPr>
-          <w:rFonts w:ascii="Times New Roman" w:eastAsia="Times New Roman" w:hAnsi="Times New Roman" w:cs="Times New Roman"/>
-          <w:iCs/>
-        </w:rPr>
-        <w:t xml:space="preserve"> </w:t>
-      </w:r>
-      <w:r>
-        <w:rPr>
-          <w:rFonts w:ascii="Times New Roman" w:eastAsia="Times New Roman" w:hAnsi="Times New Roman" w:cs="Times New Roman"/>
-          <w:i/>
-        </w:rPr>
-        <w:t>(</w:t>
-      </w:r>
-      <w:r>
-        <w:rPr>
-          <w:rFonts w:ascii="Times New Roman" w:eastAsia="Times New Roman" w:hAnsi="Times New Roman" w:cs="Times New Roman"/>
-          <w:i/>
-        </w:rPr>
-        <w:t>include histogram</w:t>
-      </w:r>
-      <w:r>
-        <w:rPr>
-          <w:rFonts w:ascii="Times New Roman" w:eastAsia="Times New Roman" w:hAnsi="Times New Roman" w:cs="Times New Roman"/>
-          <w:i/>
-        </w:rPr>
-        <w:t xml:space="preserve"> f</w:t>
-      </w:r>
-      <w:r>
-        <w:rPr>
-          <w:rFonts w:ascii="Times New Roman" w:eastAsia="Times New Roman" w:hAnsi="Times New Roman" w:cs="Times New Roman"/>
-          <w:i/>
-        </w:rPr>
-        <w:t>or correlation/comparison of means RQs</w:t>
-      </w:r>
-      <w:r>
-        <w:rPr>
-          <w:rFonts w:ascii="Times New Roman" w:eastAsia="Times New Roman" w:hAnsi="Times New Roman" w:cs="Times New Roman"/>
-          <w:i/>
-        </w:rPr>
-        <w:t xml:space="preserve">, </w:t>
-      </w:r>
-      <w:r>
-        <w:rPr>
-          <w:rFonts w:ascii="Times New Roman" w:eastAsia="Times New Roman" w:hAnsi="Times New Roman" w:cs="Times New Roman"/>
-          <w:i/>
-        </w:rPr>
-        <w:t>include contingency table</w:t>
-      </w:r>
-      <w:r>
-        <w:rPr>
-          <w:rFonts w:ascii="Times New Roman" w:eastAsia="Times New Roman" w:hAnsi="Times New Roman" w:cs="Times New Roman"/>
-          <w:i/>
-        </w:rPr>
-        <w:t xml:space="preserve"> f</w:t>
-      </w:r>
-      <w:r>
-        <w:rPr>
-          <w:rFonts w:ascii="Times New Roman" w:eastAsia="Times New Roman" w:hAnsi="Times New Roman" w:cs="Times New Roman"/>
-          <w:i/>
-        </w:rPr>
-        <w:t xml:space="preserve">or comparison of proportions </w:t>
+        <w:t xml:space="preserve"> and required supplementary graph/table </w:t>
+      </w:r>
+      <w:r>
+        <w:rPr>
+          <w:rFonts w:ascii="Times New Roman" w:eastAsia="Times New Roman" w:hAnsi="Times New Roman" w:cs="Times New Roman"/>
+          <w:i/>
+        </w:rPr>
+        <w:t xml:space="preserve">(include histogram for correlation/comparison of means RQs, include contingency table for comparison of proportions </w:t>
       </w:r>
       <w:r>
         <w:rPr>
@@ -4232,19 +4029,11 @@
           <w:rFonts w:ascii="Times New Roman" w:eastAsia="Times New Roman" w:hAnsi="Times New Roman" w:cs="Times New Roman"/>
         </w:rPr>
       </w:pPr>
-      <w:proofErr w:type="spellStart"/>
-      <w:r>
-        <w:rPr>
-          <w:rFonts w:ascii="Times New Roman" w:eastAsia="Times New Roman" w:hAnsi="Times New Roman" w:cs="Times New Roman"/>
-        </w:rPr>
-        <w:t>Analysis.R</w:t>
-      </w:r>
-      <w:proofErr w:type="spellEnd"/>
-      <w:r>
-        <w:rPr>
-          <w:rFonts w:ascii="Times New Roman" w:eastAsia="Times New Roman" w:hAnsi="Times New Roman" w:cs="Times New Roman"/>
-        </w:rPr>
-        <w:t xml:space="preserve"> code with the appropriate statistics to test the hypotheses. </w:t>
+      <w:r>
+        <w:rPr>
+          <w:rFonts w:ascii="Times New Roman" w:eastAsia="Times New Roman" w:hAnsi="Times New Roman" w:cs="Times New Roman"/>
+        </w:rPr>
+        <w:t xml:space="preserve">Analysis.R code with the appropriate statistics to test the hypotheses. </w:t>
       </w:r>
     </w:p>
     <w:p>
@@ -4424,6 +4213,11 @@
         <w:docPartUnique/>
       </w:docPartObj>
     </w:sdtPr>
+    <w:sdtEndPr>
+      <w:rPr>
+        <w:rStyle w:val="PageNumber"/>
+      </w:rPr>
+    </w:sdtEndPr>
     <w:sdtContent>
       <w:p>
         <w:pPr>
@@ -4476,6 +4270,11 @@
         <w:docPartUnique/>
       </w:docPartObj>
     </w:sdtPr>
+    <w:sdtEndPr>
+      <w:rPr>
+        <w:rStyle w:val="PageNumber"/>
+      </w:rPr>
+    </w:sdtEndPr>
     <w:sdtContent>
       <w:p>
         <w:pPr>

</xml_diff>

<commit_message>
create simple plot visualisation
</commit_message>
<xml_diff>
--- a/7COM1079_final_report.docx
+++ b/7COM1079_final_report.docx
@@ -314,7 +314,21 @@
         <w:rPr>
           <w:rFonts w:ascii="Times New Roman" w:eastAsia="Times New Roman" w:hAnsi="Times New Roman" w:cs="Times New Roman"/>
         </w:rPr>
-        <w:t>Is there a correlation between the amount of burglaries and the unemployment rate across the United States between 1976 to 2014?</w:t>
+        <w:t xml:space="preserve">Is there a correlation between the </w:t>
+      </w:r>
+      <w:proofErr w:type="gramStart"/>
+      <w:r>
+        <w:rPr>
+          <w:rFonts w:ascii="Times New Roman" w:eastAsia="Times New Roman" w:hAnsi="Times New Roman" w:cs="Times New Roman"/>
+        </w:rPr>
+        <w:t>amount</w:t>
+      </w:r>
+      <w:proofErr w:type="gramEnd"/>
+      <w:r>
+        <w:rPr>
+          <w:rFonts w:ascii="Times New Roman" w:eastAsia="Times New Roman" w:hAnsi="Times New Roman" w:cs="Times New Roman"/>
+        </w:rPr>
+        <w:t xml:space="preserve"> of burglaries and the unemployment rate across the United States between 1976 to 2014?</w:t>
       </w:r>
     </w:p>
     <w:p>
@@ -400,11 +414,19 @@
         </w:rPr>
         <w:t xml:space="preserve">Prepared </w:t>
       </w:r>
-      <w:r>
-        <w:rPr>
-          <w:rFonts w:ascii="Times New Roman" w:eastAsia="Times New Roman" w:hAnsi="Times New Roman" w:cs="Times New Roman"/>
-        </w:rPr>
-        <w:t xml:space="preserve">by: </w:t>
+      <w:proofErr w:type="gramStart"/>
+      <w:r>
+        <w:rPr>
+          <w:rFonts w:ascii="Times New Roman" w:eastAsia="Times New Roman" w:hAnsi="Times New Roman" w:cs="Times New Roman"/>
+        </w:rPr>
+        <w:t>by:</w:t>
+      </w:r>
+      <w:proofErr w:type="gramEnd"/>
+      <w:r>
+        <w:rPr>
+          <w:rFonts w:ascii="Times New Roman" w:eastAsia="Times New Roman" w:hAnsi="Times New Roman" w:cs="Times New Roman"/>
+        </w:rPr>
+        <w:t xml:space="preserve"> </w:t>
       </w:r>
       <w:r>
         <w:rPr>
@@ -4029,11 +4051,19 @@
           <w:rFonts w:ascii="Times New Roman" w:eastAsia="Times New Roman" w:hAnsi="Times New Roman" w:cs="Times New Roman"/>
         </w:rPr>
       </w:pPr>
-      <w:r>
-        <w:rPr>
-          <w:rFonts w:ascii="Times New Roman" w:eastAsia="Times New Roman" w:hAnsi="Times New Roman" w:cs="Times New Roman"/>
-        </w:rPr>
-        <w:t xml:space="preserve">Analysis.R code with the appropriate statistics to test the hypotheses. </w:t>
+      <w:proofErr w:type="spellStart"/>
+      <w:r>
+        <w:rPr>
+          <w:rFonts w:ascii="Times New Roman" w:eastAsia="Times New Roman" w:hAnsi="Times New Roman" w:cs="Times New Roman"/>
+        </w:rPr>
+        <w:t>Analysis.R</w:t>
+      </w:r>
+      <w:proofErr w:type="spellEnd"/>
+      <w:r>
+        <w:rPr>
+          <w:rFonts w:ascii="Times New Roman" w:eastAsia="Times New Roman" w:hAnsi="Times New Roman" w:cs="Times New Roman"/>
+        </w:rPr>
+        <w:t xml:space="preserve"> code with the appropriate statistics to test the hypotheses. </w:t>
       </w:r>
     </w:p>
     <w:p>
@@ -4213,11 +4243,6 @@
         <w:docPartUnique/>
       </w:docPartObj>
     </w:sdtPr>
-    <w:sdtEndPr>
-      <w:rPr>
-        <w:rStyle w:val="PageNumber"/>
-      </w:rPr>
-    </w:sdtEndPr>
     <w:sdtContent>
       <w:p>
         <w:pPr>
@@ -4270,11 +4295,6 @@
         <w:docPartUnique/>
       </w:docPartObj>
     </w:sdtPr>
-    <w:sdtEndPr>
-      <w:rPr>
-        <w:rStyle w:val="PageNumber"/>
-      </w:rPr>
-    </w:sdtEndPr>
     <w:sdtContent>
       <w:p>
         <w:pPr>

</xml_diff>

<commit_message>
add more detail to plots
</commit_message>
<xml_diff>
--- a/7COM1079_final_report.docx
+++ b/7COM1079_final_report.docx
@@ -2393,14 +2393,7 @@
           <w:rFonts w:ascii="Times New Roman" w:eastAsia="Times New Roman" w:hAnsi="Times New Roman" w:cs="Times New Roman"/>
           <w:iCs/>
         </w:rPr>
-        <w:t>, 1987</w:t>
-      </w:r>
-      <w:r>
-        <w:rPr>
-          <w:rFonts w:ascii="Times New Roman" w:eastAsia="Times New Roman" w:hAnsi="Times New Roman" w:cs="Times New Roman"/>
-          <w:iCs/>
-        </w:rPr>
-        <w:t>)</w:t>
+        <w:t>, 1987)</w:t>
       </w:r>
       <w:r>
         <w:rPr>

</xml_diff>

<commit_message>
add r code appendix
</commit_message>
<xml_diff>
--- a/7COM1079_final_report.docx
+++ b/7COM1079_final_report.docx
@@ -424,11 +424,19 @@
         </w:rPr>
         <w:t xml:space="preserve">Prepared </w:t>
       </w:r>
-      <w:r>
-        <w:rPr>
-          <w:rFonts w:ascii="Times New Roman" w:eastAsia="Times New Roman" w:hAnsi="Times New Roman" w:cs="Times New Roman"/>
-        </w:rPr>
-        <w:t xml:space="preserve">by: </w:t>
+      <w:proofErr w:type="gramStart"/>
+      <w:r>
+        <w:rPr>
+          <w:rFonts w:ascii="Times New Roman" w:eastAsia="Times New Roman" w:hAnsi="Times New Roman" w:cs="Times New Roman"/>
+        </w:rPr>
+        <w:t>by:</w:t>
+      </w:r>
+      <w:proofErr w:type="gramEnd"/>
+      <w:r>
+        <w:rPr>
+          <w:rFonts w:ascii="Times New Roman" w:eastAsia="Times New Roman" w:hAnsi="Times New Roman" w:cs="Times New Roman"/>
+        </w:rPr>
+        <w:t xml:space="preserve"> </w:t>
       </w:r>
       <w:r>
         <w:rPr>
@@ -1844,13 +1852,27 @@
         <w:rPr>
           <w:rFonts w:ascii="Times New Roman" w:hAnsi="Times New Roman" w:cs="Times New Roman"/>
         </w:rPr>
-        <w:t xml:space="preserve">The dataset used in this study includes annual data for all </w:t>
-      </w:r>
+        <w:t xml:space="preserve">The dataset used in this study includes annual data for </w:t>
+      </w:r>
+      <w:proofErr w:type="gramStart"/>
       <w:r>
         <w:rPr>
           <w:rFonts w:ascii="Times New Roman" w:hAnsi="Times New Roman" w:cs="Times New Roman"/>
         </w:rPr>
-        <w:t>of the U.S.</w:t>
+        <w:t xml:space="preserve">all </w:t>
+      </w:r>
+      <w:r>
+        <w:rPr>
+          <w:rFonts w:ascii="Times New Roman" w:hAnsi="Times New Roman" w:cs="Times New Roman"/>
+        </w:rPr>
+        <w:t>of</w:t>
+      </w:r>
+      <w:proofErr w:type="gramEnd"/>
+      <w:r>
+        <w:rPr>
+          <w:rFonts w:ascii="Times New Roman" w:hAnsi="Times New Roman" w:cs="Times New Roman"/>
+        </w:rPr>
+        <w:t xml:space="preserve"> the U.S.</w:t>
       </w:r>
       <w:r>
         <w:rPr>
@@ -2878,7 +2900,19 @@
         <w:rPr>
           <w:rFonts w:ascii="Times New Roman" w:eastAsia="Times New Roman" w:hAnsi="Times New Roman" w:cs="Times New Roman"/>
         </w:rPr>
-        <w:t xml:space="preserve">The histogram shows that most states have around 3500 – 4500 total thefts a year with very few having extreme cases. The scatter plot shows a slight upward trend suggesting there is a relationship between unemployment and </w:t>
+        <w:t xml:space="preserve">The histogram shows that most states have around 3500 </w:t>
+      </w:r>
+      <w:r>
+        <w:rPr>
+          <w:rFonts w:ascii="Times New Roman" w:eastAsia="Times New Roman" w:hAnsi="Times New Roman" w:cs="Times New Roman"/>
+        </w:rPr>
+        <w:t>-</w:t>
+      </w:r>
+      <w:r>
+        <w:rPr>
+          <w:rFonts w:ascii="Times New Roman" w:eastAsia="Times New Roman" w:hAnsi="Times New Roman" w:cs="Times New Roman"/>
+        </w:rPr>
+        <w:t xml:space="preserve"> 4500 total thefts a year with very few having extreme cases. The scatter plot shows a slight upward trend suggesting there is a relationship between unemployment and </w:t>
       </w:r>
       <w:r>
         <w:rPr>
@@ -3319,7 +3353,21 @@
         <w:rPr>
           <w:rFonts w:ascii="Times New Roman" w:eastAsia="Times New Roman" w:hAnsi="Times New Roman" w:cs="Times New Roman"/>
         </w:rPr>
-        <w:t>Every member of the team played a very important role, especially in the area of data collection and data analysis of the theft and unemployment trends from 1976 to 2014. The platforms shared among the team such as GitHub and online documentation made things very clear and easy to go on with the project. To ensure that the project did not deviate from the research goals, we also quickly overcame challenges through regular meetings.</w:t>
+        <w:t xml:space="preserve">Every member of the team played a very important role, especially </w:t>
+      </w:r>
+      <w:proofErr w:type="gramStart"/>
+      <w:r>
+        <w:rPr>
+          <w:rFonts w:ascii="Times New Roman" w:eastAsia="Times New Roman" w:hAnsi="Times New Roman" w:cs="Times New Roman"/>
+        </w:rPr>
+        <w:t>in the area of</w:t>
+      </w:r>
+      <w:proofErr w:type="gramEnd"/>
+      <w:r>
+        <w:rPr>
+          <w:rFonts w:ascii="Times New Roman" w:eastAsia="Times New Roman" w:hAnsi="Times New Roman" w:cs="Times New Roman"/>
+        </w:rPr>
+        <w:t xml:space="preserve"> data collection and data analysis of the theft and unemployment trends from 1976 to 2014. The platforms shared among the team such as GitHub and online documentation made things very clear and easy to go on with the project. To ensure that the project did not deviate from the research goals, we also quickly overcame challenges through regular meetings.</w:t>
       </w:r>
       <w:r>
         <w:rPr>
@@ -4187,6 +4235,7 @@
         <w:t xml:space="preserve">, 107(2), pp.353–373. </w:t>
       </w:r>
       <w:proofErr w:type="spellStart"/>
+      <w:proofErr w:type="gramStart"/>
       <w:r>
         <w:rPr>
           <w:rFonts w:ascii="Times New Roman" w:hAnsi="Times New Roman" w:cs="Times New Roman"/>
@@ -4198,7 +4247,14 @@
         <w:rPr>
           <w:rFonts w:ascii="Times New Roman" w:hAnsi="Times New Roman" w:cs="Times New Roman"/>
         </w:rPr>
-        <w:t>://doi.org/10.1111/j.1467-9442.2005.00412.x.</w:t>
+        <w:t>://doi.org/10.1111/j.1467-9442.2005.00412.x</w:t>
+      </w:r>
+      <w:proofErr w:type="gramEnd"/>
+      <w:r>
+        <w:rPr>
+          <w:rFonts w:ascii="Times New Roman" w:hAnsi="Times New Roman" w:cs="Times New Roman"/>
+        </w:rPr>
+        <w:t>.</w:t>
       </w:r>
     </w:p>
     <w:p>
@@ -4237,6 +4293,7 @@
         <w:t xml:space="preserve">, 53(1), pp.99–109. </w:t>
       </w:r>
       <w:proofErr w:type="spellStart"/>
+      <w:proofErr w:type="gramStart"/>
       <w:r>
         <w:rPr>
           <w:rFonts w:ascii="Times New Roman" w:hAnsi="Times New Roman" w:cs="Times New Roman"/>
@@ -4248,7 +4305,14 @@
         <w:rPr>
           <w:rFonts w:ascii="Times New Roman" w:hAnsi="Times New Roman" w:cs="Times New Roman"/>
         </w:rPr>
-        <w:t>://doi.org/10.1111/j.1536-7150.1994.tb02680.x.</w:t>
+        <w:t>://doi.org/10.1111/j.1536-7150.1994.tb02680.x</w:t>
+      </w:r>
+      <w:proofErr w:type="gramEnd"/>
+      <w:r>
+        <w:rPr>
+          <w:rFonts w:ascii="Times New Roman" w:hAnsi="Times New Roman" w:cs="Times New Roman"/>
+        </w:rPr>
+        <w:t>.</w:t>
       </w:r>
     </w:p>
     <w:p/>
@@ -4288,6 +4352,7 @@
         <w:t xml:space="preserve">, 34(2), pp.187–212. </w:t>
       </w:r>
       <w:proofErr w:type="spellStart"/>
+      <w:proofErr w:type="gramStart"/>
       <w:r>
         <w:rPr>
           <w:rFonts w:ascii="Times New Roman" w:eastAsia="Times New Roman" w:hAnsi="Times New Roman" w:cs="Times New Roman"/>
@@ -4301,12 +4366,125 @@
         </w:rPr>
         <w:t>://doi.org/10.2307/800715</w:t>
       </w:r>
+      <w:proofErr w:type="gramEnd"/>
       <w:r>
         <w:rPr>
           <w:rFonts w:ascii="Times New Roman" w:eastAsia="Times New Roman" w:hAnsi="Times New Roman" w:cs="Times New Roman"/>
         </w:rPr>
         <w:t>.</w:t>
       </w:r>
+    </w:p>
+    <w:p>
+      <w:pPr>
+        <w:ind w:left="720"/>
+        <w:rPr>
+          <w:rFonts w:ascii="Times New Roman" w:eastAsia="Times New Roman" w:hAnsi="Times New Roman" w:cs="Times New Roman"/>
+        </w:rPr>
+      </w:pPr>
+    </w:p>
+    <w:p>
+      <w:pPr>
+        <w:ind w:left="720"/>
+        <w:rPr>
+          <w:rFonts w:ascii="Times New Roman" w:eastAsia="Times New Roman" w:hAnsi="Times New Roman" w:cs="Times New Roman"/>
+        </w:rPr>
+      </w:pPr>
+    </w:p>
+    <w:p>
+      <w:pPr>
+        <w:ind w:left="720"/>
+        <w:rPr>
+          <w:rFonts w:ascii="Times New Roman" w:eastAsia="Times New Roman" w:hAnsi="Times New Roman" w:cs="Times New Roman"/>
+        </w:rPr>
+      </w:pPr>
+    </w:p>
+    <w:p>
+      <w:pPr>
+        <w:ind w:left="720"/>
+        <w:rPr>
+          <w:rFonts w:ascii="Times New Roman" w:eastAsia="Times New Roman" w:hAnsi="Times New Roman" w:cs="Times New Roman"/>
+        </w:rPr>
+      </w:pPr>
+    </w:p>
+    <w:p>
+      <w:pPr>
+        <w:ind w:left="720"/>
+        <w:rPr>
+          <w:rFonts w:ascii="Times New Roman" w:eastAsia="Times New Roman" w:hAnsi="Times New Roman" w:cs="Times New Roman"/>
+        </w:rPr>
+      </w:pPr>
+    </w:p>
+    <w:p>
+      <w:pPr>
+        <w:ind w:left="720"/>
+        <w:rPr>
+          <w:rFonts w:ascii="Times New Roman" w:eastAsia="Times New Roman" w:hAnsi="Times New Roman" w:cs="Times New Roman"/>
+        </w:rPr>
+      </w:pPr>
+    </w:p>
+    <w:p>
+      <w:pPr>
+        <w:ind w:left="720"/>
+        <w:rPr>
+          <w:rFonts w:ascii="Times New Roman" w:eastAsia="Times New Roman" w:hAnsi="Times New Roman" w:cs="Times New Roman"/>
+        </w:rPr>
+      </w:pPr>
+    </w:p>
+    <w:p>
+      <w:pPr>
+        <w:ind w:left="720"/>
+        <w:rPr>
+          <w:rFonts w:ascii="Times New Roman" w:eastAsia="Times New Roman" w:hAnsi="Times New Roman" w:cs="Times New Roman"/>
+        </w:rPr>
+      </w:pPr>
+    </w:p>
+    <w:p>
+      <w:pPr>
+        <w:ind w:left="720"/>
+        <w:rPr>
+          <w:rFonts w:ascii="Times New Roman" w:eastAsia="Times New Roman" w:hAnsi="Times New Roman" w:cs="Times New Roman"/>
+        </w:rPr>
+      </w:pPr>
+    </w:p>
+    <w:p>
+      <w:pPr>
+        <w:ind w:left="720"/>
+        <w:rPr>
+          <w:rFonts w:ascii="Times New Roman" w:eastAsia="Times New Roman" w:hAnsi="Times New Roman" w:cs="Times New Roman"/>
+        </w:rPr>
+      </w:pPr>
+    </w:p>
+    <w:p>
+      <w:pPr>
+        <w:ind w:left="720"/>
+        <w:rPr>
+          <w:rFonts w:ascii="Times New Roman" w:eastAsia="Times New Roman" w:hAnsi="Times New Roman" w:cs="Times New Roman"/>
+        </w:rPr>
+      </w:pPr>
+    </w:p>
+    <w:p>
+      <w:pPr>
+        <w:ind w:left="720"/>
+        <w:rPr>
+          <w:rFonts w:ascii="Times New Roman" w:eastAsia="Times New Roman" w:hAnsi="Times New Roman" w:cs="Times New Roman"/>
+        </w:rPr>
+      </w:pPr>
+    </w:p>
+    <w:p>
+      <w:pPr>
+        <w:ind w:left="720"/>
+        <w:rPr>
+          <w:rFonts w:ascii="Times New Roman" w:eastAsia="Times New Roman" w:hAnsi="Times New Roman" w:cs="Times New Roman"/>
+        </w:rPr>
+      </w:pPr>
+    </w:p>
+    <w:p>
+      <w:pPr>
+        <w:ind w:left="720"/>
+        <w:rPr>
+          <w:rFonts w:ascii="Times New Roman" w:eastAsia="Times New Roman" w:hAnsi="Times New Roman" w:cs="Times New Roman"/>
+        </w:rPr>
+      </w:pPr>
     </w:p>
     <w:p>
       <w:pPr>
@@ -4356,6 +4534,7 @@
         <w:rPr>
           <w:rFonts w:ascii="Times New Roman" w:eastAsia="Times New Roman" w:hAnsi="Times New Roman" w:cs="Times New Roman"/>
         </w:rPr>
+        <w:lastRenderedPageBreak/>
         <w:t xml:space="preserve">Appendices </w:t>
       </w:r>
     </w:p>
@@ -4447,6 +4626,66 @@
           <w:rFonts w:ascii="Times New Roman" w:eastAsia="Times New Roman" w:hAnsi="Times New Roman" w:cs="Times New Roman"/>
         </w:rPr>
       </w:pPr>
+      <w:r>
+        <w:rPr>
+          <w:rFonts w:ascii="Times New Roman" w:eastAsia="Times New Roman" w:hAnsi="Times New Roman" w:cs="Times New Roman"/>
+        </w:rPr>
+        <w:drawing>
+          <wp:anchor distT="0" distB="0" distL="114300" distR="114300" simplePos="0" relativeHeight="251660288" behindDoc="1" locked="0" layoutInCell="1" allowOverlap="1" wp14:anchorId="791CD4A2" wp14:editId="1EC9BC94">
+            <wp:simplePos x="0" y="0"/>
+            <wp:positionH relativeFrom="column">
+              <wp:posOffset>866775</wp:posOffset>
+            </wp:positionH>
+            <wp:positionV relativeFrom="paragraph">
+              <wp:posOffset>249555</wp:posOffset>
+            </wp:positionV>
+            <wp:extent cx="4257675" cy="3225800"/>
+            <wp:effectExtent l="0" t="0" r="9525" b="0"/>
+            <wp:wrapTopAndBottom/>
+            <wp:docPr id="1366104774" name="Picture 1" descr="A computer screen shot of a program&#10;&#10;AI-generated content may be incorrect."/>
+            <wp:cNvGraphicFramePr>
+              <a:graphicFrameLocks xmlns:a="http://schemas.openxmlformats.org/drawingml/2006/main" noChangeAspect="1"/>
+            </wp:cNvGraphicFramePr>
+            <a:graphic xmlns:a="http://schemas.openxmlformats.org/drawingml/2006/main">
+              <a:graphicData uri="http://schemas.openxmlformats.org/drawingml/2006/picture">
+                <pic:pic xmlns:pic="http://schemas.openxmlformats.org/drawingml/2006/picture">
+                  <pic:nvPicPr>
+                    <pic:cNvPr id="1366104774" name="Picture 1" descr="A computer screen shot of a program&#10;&#10;AI-generated content may be incorrect."/>
+                    <pic:cNvPicPr/>
+                  </pic:nvPicPr>
+                  <pic:blipFill>
+                    <a:blip r:embed="rId9">
+                      <a:extLst>
+                        <a:ext uri="{28A0092B-C50C-407E-A947-70E740481C1C}">
+                          <a14:useLocalDpi xmlns:a14="http://schemas.microsoft.com/office/drawing/2010/main" val="0"/>
+                        </a:ext>
+                      </a:extLst>
+                    </a:blip>
+                    <a:stretch>
+                      <a:fillRect/>
+                    </a:stretch>
+                  </pic:blipFill>
+                  <pic:spPr>
+                    <a:xfrm>
+                      <a:off x="0" y="0"/>
+                      <a:ext cx="4257675" cy="3225800"/>
+                    </a:xfrm>
+                    <a:prstGeom prst="rect">
+                      <a:avLst/>
+                    </a:prstGeom>
+                  </pic:spPr>
+                </pic:pic>
+              </a:graphicData>
+            </a:graphic>
+            <wp14:sizeRelH relativeFrom="margin">
+              <wp14:pctWidth>0</wp14:pctWidth>
+            </wp14:sizeRelH>
+            <wp14:sizeRelV relativeFrom="margin">
+              <wp14:pctHeight>0</wp14:pctHeight>
+            </wp14:sizeRelV>
+          </wp:anchor>
+        </w:drawing>
+      </w:r>
       <w:proofErr w:type="spellStart"/>
       <w:r>
         <w:rPr>
@@ -4465,94 +4704,11 @@
     <w:p>
       <w:pPr>
         <w:pStyle w:val="ListParagraph"/>
-        <w:numPr>
-          <w:ilvl w:val="0"/>
-          <w:numId w:val="19"/>
-        </w:numPr>
-        <w:ind w:left="1440"/>
-        <w:rPr>
-          <w:rFonts w:ascii="Times New Roman" w:eastAsia="Times New Roman" w:hAnsi="Times New Roman" w:cs="Times New Roman"/>
-          <w:i/>
-          <w:iCs/>
-          <w:highlight w:val="yellow"/>
-        </w:rPr>
-      </w:pPr>
-      <w:r>
-        <w:rPr>
-          <w:rFonts w:ascii="Times New Roman" w:eastAsia="Times New Roman" w:hAnsi="Times New Roman" w:cs="Times New Roman"/>
-          <w:b/>
-          <w:bCs/>
-          <w:i/>
-          <w:iCs/>
-          <w:highlight w:val="yellow"/>
-        </w:rPr>
-        <w:t>No word count</w:t>
-      </w:r>
-      <w:r>
-        <w:rPr>
-          <w:rFonts w:ascii="Times New Roman" w:eastAsia="Times New Roman" w:hAnsi="Times New Roman" w:cs="Times New Roman"/>
-          <w:i/>
-          <w:iCs/>
-          <w:highlight w:val="yellow"/>
-        </w:rPr>
-        <w:t>, but ensure the code is without redundant lines, well-commented and produces the correct output.</w:t>
-      </w:r>
-      <w:r>
-        <w:rPr>
-          <w:rFonts w:ascii="Times New Roman" w:eastAsia="Times New Roman" w:hAnsi="Times New Roman" w:cs="Times New Roman"/>
-          <w:i/>
-          <w:iCs/>
-        </w:rPr>
-        <w:t xml:space="preserve"> </w:t>
-      </w:r>
-    </w:p>
-    <w:p>
-      <w:pPr>
-        <w:pStyle w:val="ListParagraph"/>
-        <w:numPr>
-          <w:ilvl w:val="0"/>
-          <w:numId w:val="19"/>
-        </w:numPr>
-        <w:ind w:left="1440"/>
-        <w:rPr>
-          <w:rFonts w:ascii="Times New Roman" w:eastAsia="Times New Roman" w:hAnsi="Times New Roman" w:cs="Times New Roman"/>
-          <w:i/>
-          <w:iCs/>
-          <w:highlight w:val="yellow"/>
-        </w:rPr>
-      </w:pPr>
-      <w:r>
-        <w:rPr>
-          <w:rFonts w:ascii="Times New Roman" w:eastAsia="Times New Roman" w:hAnsi="Times New Roman" w:cs="Times New Roman"/>
-          <w:i/>
-          <w:iCs/>
-          <w:highlight w:val="yellow"/>
-        </w:rPr>
-        <w:t>Make sure it runs (look in Rscript.log for output from a statistical test)</w:t>
-      </w:r>
-    </w:p>
-    <w:p>
-      <w:pPr>
-        <w:pStyle w:val="ListParagraph"/>
-        <w:numPr>
-          <w:ilvl w:val="0"/>
-          <w:numId w:val="19"/>
-        </w:numPr>
-        <w:ind w:left="1440"/>
-        <w:rPr>
-          <w:rFonts w:ascii="Times New Roman" w:eastAsia="Times New Roman" w:hAnsi="Times New Roman" w:cs="Times New Roman"/>
-          <w:highlight w:val="yellow"/>
-        </w:rPr>
-      </w:pPr>
-      <w:r>
-        <w:rPr>
-          <w:rFonts w:ascii="Times New Roman" w:eastAsia="Times New Roman" w:hAnsi="Times New Roman" w:cs="Times New Roman"/>
-          <w:i/>
-          <w:iCs/>
-          <w:highlight w:val="yellow"/>
-        </w:rPr>
-        <w:t>It should compute appropriate statistics to test the hypotheses</w:t>
-      </w:r>
+        <w:ind w:left="2250" w:hanging="810"/>
+        <w:rPr>
+          <w:rFonts w:ascii="Times New Roman" w:eastAsia="Times New Roman" w:hAnsi="Times New Roman" w:cs="Times New Roman"/>
+        </w:rPr>
+      </w:pPr>
     </w:p>
     <w:p>
       <w:pPr>
@@ -4592,8 +4748,8 @@
       </w:pPr>
     </w:p>
     <w:sectPr>
-      <w:footerReference w:type="even" r:id="rId9"/>
-      <w:footerReference w:type="default" r:id="rId10"/>
+      <w:footerReference w:type="even" r:id="rId10"/>
+      <w:footerReference w:type="default" r:id="rId11"/>
       <w:pgSz w:w="11906" w:h="16838"/>
       <w:pgMar w:top="1440" w:right="1440" w:bottom="1440" w:left="1440" w:header="708" w:footer="708" w:gutter="0"/>
       <w:cols w:space="708"/>

</xml_diff>